<commit_message>
Updated notes about command buffer. Interesting.
</commit_message>
<xml_diff>
--- a/Project Notes.docx
+++ b/Project Notes.docx
@@ -14,64 +14,44 @@
       <w:r>
         <w:t xml:space="preserve">The main loop uses the function named </w:t>
       </w:r>
-      <w:proofErr w:type="spellStart"/>
       <w:r>
         <w:t>get_command</w:t>
       </w:r>
-      <w:proofErr w:type="spellEnd"/>
       <w:r>
         <w:t xml:space="preserve"> to retrieve characters from the serial port.</w:t>
       </w:r>
     </w:p>
     <w:p>
       <w:r>
-        <w:t xml:space="preserve">The function named </w:t>
-      </w:r>
-      <w:proofErr w:type="spellStart"/>
-      <w:r>
-        <w:t>get_command</w:t>
-      </w:r>
-      <w:proofErr w:type="spellEnd"/>
-      <w:r>
-        <w:t xml:space="preserve"> contains a while loop in which the serial is queried via a call to </w:t>
-      </w:r>
-      <w:proofErr w:type="spellStart"/>
-      <w:proofErr w:type="gramStart"/>
+        <w:t xml:space="preserve">The function named get_command contains a while loop in which the serial is queried via a call to </w:t>
+      </w:r>
       <w:r>
         <w:t>MSerial.available</w:t>
       </w:r>
-      <w:proofErr w:type="spellEnd"/>
-      <w:r>
-        <w:t>(</w:t>
-      </w:r>
-      <w:proofErr w:type="gramEnd"/>
+      <w:r>
+        <w:t>().</w:t>
+      </w:r>
+    </w:p>
+    <w:p>
+      <w:r>
+        <w:t>Each character from the serial port is saved to the buffer named cmdbuffer. This buffer is a 2 dimensional array: 4(</w:t>
+      </w:r>
+      <w:r>
+        <w:t>BUFSIZE</w:t>
+      </w:r>
+      <w:r>
+        <w:t>) x 96(</w:t>
+      </w:r>
+      <w:r>
+        <w:t>MAX_CMD_SIZE</w:t>
+      </w:r>
       <w:r>
         <w:t>).</w:t>
       </w:r>
     </w:p>
     <w:p>
       <w:r>
-        <w:t xml:space="preserve">Each character from the serial port is saved to the buffer named </w:t>
-      </w:r>
-      <w:proofErr w:type="spellStart"/>
-      <w:r>
-        <w:t>cmdbuffer</w:t>
-      </w:r>
-      <w:proofErr w:type="spellEnd"/>
-      <w:r>
-        <w:t>. This buffer is a 2 dimensional array: 4(</w:t>
-      </w:r>
-      <w:r>
-        <w:t>BUFSIZE</w:t>
-      </w:r>
-      <w:r>
-        <w:t>) x 96(</w:t>
-      </w:r>
-      <w:r>
-        <w:t>MAX_CMD_SIZE</w:t>
-      </w:r>
-      <w:r>
-        <w:t>).</w:t>
+        <w:t>The cmdbuffer is an array of strings! There are a maximum of 4 strings that can be processed at a time. The Marlin firmware will retrieve 4 strings from the serial stream.</w:t>
       </w:r>
     </w:p>
     <w:p/>

</xml_diff>

<commit_message>
Finished get_command for Marlin code
</commit_message>
<xml_diff>
--- a/Project Notes.docx
+++ b/Project Notes.docx
@@ -4,37 +4,540 @@
   <w:body>
     <w:p>
       <w:pPr>
+        <w:pStyle w:val="TOC1"/>
+        <w:rPr>
+          <w:sz w:val="72"/>
+          <w:szCs w:val="72"/>
+        </w:rPr>
+      </w:pPr>
+      <w:r>
+        <w:rPr>
+          <w:sz w:val="72"/>
+          <w:szCs w:val="72"/>
+        </w:rPr>
+        <w:t>Table of Contents</w:t>
+      </w:r>
+    </w:p>
+    <w:p>
+      <w:pPr>
+        <w:pStyle w:val="TOC1"/>
+        <w:rPr>
+          <w:rFonts w:eastAsiaTheme="minorEastAsia"/>
+          <w:noProof/>
+        </w:rPr>
+      </w:pPr>
+      <w:r>
+        <w:fldChar w:fldCharType="begin"/>
+      </w:r>
+      <w:r>
+        <w:instrText xml:space="preserve"> TOC \o "1-6" \h \z \u </w:instrText>
+      </w:r>
+      <w:r>
+        <w:fldChar w:fldCharType="separate"/>
+      </w:r>
+      <w:hyperlink w:anchor="_Toc451613985" w:history="1">
+        <w:r>
+          <w:rPr>
+            <w:rStyle w:val="Hyperlink"/>
+            <w:noProof/>
+          </w:rPr>
+          <w:t>Main Loop</w:t>
+        </w:r>
+        <w:r>
+          <w:rPr>
+            <w:noProof/>
+            <w:webHidden/>
+          </w:rPr>
+          <w:tab/>
+        </w:r>
+        <w:r>
+          <w:rPr>
+            <w:noProof/>
+            <w:webHidden/>
+          </w:rPr>
+          <w:fldChar w:fldCharType="begin"/>
+        </w:r>
+        <w:r>
+          <w:rPr>
+            <w:noProof/>
+            <w:webHidden/>
+          </w:rPr>
+          <w:instrText xml:space="preserve"> PAGEREF _Toc451613985 \h </w:instrText>
+        </w:r>
+        <w:r>
+          <w:rPr>
+            <w:noProof/>
+            <w:webHidden/>
+          </w:rPr>
+        </w:r>
+        <w:r>
+          <w:rPr>
+            <w:noProof/>
+            <w:webHidden/>
+          </w:rPr>
+          <w:fldChar w:fldCharType="separate"/>
+        </w:r>
+        <w:r>
+          <w:rPr>
+            <w:noProof/>
+            <w:webHidden/>
+          </w:rPr>
+          <w:t>2</w:t>
+        </w:r>
+        <w:r>
+          <w:rPr>
+            <w:noProof/>
+            <w:webHidden/>
+          </w:rPr>
+          <w:fldChar w:fldCharType="end"/>
+        </w:r>
+      </w:hyperlink>
+    </w:p>
+    <w:p>
+      <w:pPr>
+        <w:pStyle w:val="TOC2"/>
+        <w:tabs>
+          <w:tab w:val="right" w:leader="dot" w:pos="9350"/>
+        </w:tabs>
+        <w:rPr>
+          <w:rFonts w:eastAsiaTheme="minorEastAsia"/>
+          <w:noProof/>
+        </w:rPr>
+      </w:pPr>
+      <w:hyperlink w:anchor="_Toc451613986" w:history="1">
+        <w:r>
+          <w:rPr>
+            <w:rStyle w:val="Hyperlink"/>
+            <w:noProof/>
+          </w:rPr>
+          <w:t>ILDA</w:t>
+        </w:r>
+        <w:r>
+          <w:rPr>
+            <w:noProof/>
+            <w:webHidden/>
+          </w:rPr>
+          <w:tab/>
+        </w:r>
+        <w:r>
+          <w:rPr>
+            <w:noProof/>
+            <w:webHidden/>
+          </w:rPr>
+          <w:fldChar w:fldCharType="begin"/>
+        </w:r>
+        <w:r>
+          <w:rPr>
+            <w:noProof/>
+            <w:webHidden/>
+          </w:rPr>
+          <w:instrText xml:space="preserve"> PAGEREF _Toc451613986 \h </w:instrText>
+        </w:r>
+        <w:r>
+          <w:rPr>
+            <w:noProof/>
+            <w:webHidden/>
+          </w:rPr>
+        </w:r>
+        <w:r>
+          <w:rPr>
+            <w:noProof/>
+            <w:webHidden/>
+          </w:rPr>
+          <w:fldChar w:fldCharType="separate"/>
+        </w:r>
+        <w:r>
+          <w:rPr>
+            <w:noProof/>
+            <w:webHidden/>
+          </w:rPr>
+          <w:t>2</w:t>
+        </w:r>
+        <w:r>
+          <w:rPr>
+            <w:noProof/>
+            <w:webHidden/>
+          </w:rPr>
+          <w:fldChar w:fldCharType="end"/>
+        </w:r>
+      </w:hyperlink>
+    </w:p>
+    <w:p>
+      <w:pPr>
+        <w:pStyle w:val="TOC3"/>
+        <w:tabs>
+          <w:tab w:val="right" w:leader="dot" w:pos="9350"/>
+        </w:tabs>
+        <w:rPr>
+          <w:rFonts w:eastAsiaTheme="minorEastAsia"/>
+          <w:noProof/>
+        </w:rPr>
+      </w:pPr>
+      <w:hyperlink w:anchor="_Toc451613987" w:history="1">
+        <w:r>
+          <w:rPr>
+            <w:rStyle w:val="Hyperlink"/>
+            <w:noProof/>
+          </w:rPr>
+          <w:t>get_command</w:t>
+        </w:r>
+        <w:r>
+          <w:rPr>
+            <w:noProof/>
+            <w:webHidden/>
+          </w:rPr>
+          <w:tab/>
+        </w:r>
+        <w:r>
+          <w:rPr>
+            <w:noProof/>
+            <w:webHidden/>
+          </w:rPr>
+          <w:fldChar w:fldCharType="begin"/>
+        </w:r>
+        <w:r>
+          <w:rPr>
+            <w:noProof/>
+            <w:webHidden/>
+          </w:rPr>
+          <w:instrText xml:space="preserve"> PAGEREF _Toc451613987 \h </w:instrText>
+        </w:r>
+        <w:r>
+          <w:rPr>
+            <w:noProof/>
+            <w:webHidden/>
+          </w:rPr>
+        </w:r>
+        <w:r>
+          <w:rPr>
+            <w:noProof/>
+            <w:webHidden/>
+          </w:rPr>
+          <w:fldChar w:fldCharType="separate"/>
+        </w:r>
+        <w:r>
+          <w:rPr>
+            <w:noProof/>
+            <w:webHidden/>
+          </w:rPr>
+          <w:t>2</w:t>
+        </w:r>
+        <w:r>
+          <w:rPr>
+            <w:noProof/>
+            <w:webHidden/>
+          </w:rPr>
+          <w:fldChar w:fldCharType="end"/>
+        </w:r>
+      </w:hyperlink>
+    </w:p>
+    <w:p>
+      <w:pPr>
+        <w:pStyle w:val="TOC1"/>
+        <w:rPr>
+          <w:rFonts w:eastAsiaTheme="minorEastAsia"/>
+          <w:noProof/>
+        </w:rPr>
+      </w:pPr>
+      <w:hyperlink w:anchor="_Toc451613988" w:history="1">
+        <w:r>
+          <w:rPr>
+            <w:rStyle w:val="Hyperlink"/>
+            <w:noProof/>
+          </w:rPr>
+          <w:t>Stream Format Parser</w:t>
+        </w:r>
+        <w:r>
+          <w:rPr>
+            <w:noProof/>
+            <w:webHidden/>
+          </w:rPr>
+          <w:tab/>
+        </w:r>
+        <w:r>
+          <w:rPr>
+            <w:noProof/>
+            <w:webHidden/>
+          </w:rPr>
+          <w:fldChar w:fldCharType="begin"/>
+        </w:r>
+        <w:r>
+          <w:rPr>
+            <w:noProof/>
+            <w:webHidden/>
+          </w:rPr>
+          <w:instrText xml:space="preserve"> PAGEREF _Toc451613988 \h </w:instrText>
+        </w:r>
+        <w:r>
+          <w:rPr>
+            <w:noProof/>
+            <w:webHidden/>
+          </w:rPr>
+        </w:r>
+        <w:r>
+          <w:rPr>
+            <w:noProof/>
+            <w:webHidden/>
+          </w:rPr>
+          <w:fldChar w:fldCharType="separate"/>
+        </w:r>
+        <w:r>
+          <w:rPr>
+            <w:noProof/>
+            <w:webHidden/>
+          </w:rPr>
+          <w:t>2</w:t>
+        </w:r>
+        <w:r>
+          <w:rPr>
+            <w:noProof/>
+            <w:webHidden/>
+          </w:rPr>
+          <w:fldChar w:fldCharType="end"/>
+        </w:r>
+      </w:hyperlink>
+    </w:p>
+    <w:p>
+      <w:pPr>
+        <w:pStyle w:val="TOC2"/>
+        <w:tabs>
+          <w:tab w:val="right" w:leader="dot" w:pos="9350"/>
+        </w:tabs>
+        <w:rPr>
+          <w:rFonts w:eastAsiaTheme="minorEastAsia"/>
+          <w:noProof/>
+        </w:rPr>
+      </w:pPr>
+      <w:hyperlink w:anchor="_Toc451613989" w:history="1">
+        <w:r>
+          <w:rPr>
+            <w:rStyle w:val="Hyperlink"/>
+            <w:noProof/>
+          </w:rPr>
+          <w:t>Marlin Code</w:t>
+        </w:r>
+        <w:r>
+          <w:rPr>
+            <w:noProof/>
+            <w:webHidden/>
+          </w:rPr>
+          <w:tab/>
+        </w:r>
+        <w:r>
+          <w:rPr>
+            <w:noProof/>
+            <w:webHidden/>
+          </w:rPr>
+          <w:fldChar w:fldCharType="begin"/>
+        </w:r>
+        <w:r>
+          <w:rPr>
+            <w:noProof/>
+            <w:webHidden/>
+          </w:rPr>
+          <w:instrText xml:space="preserve"> PAGEREF _Toc451613989 \h </w:instrText>
+        </w:r>
+        <w:r>
+          <w:rPr>
+            <w:noProof/>
+            <w:webHidden/>
+          </w:rPr>
+        </w:r>
+        <w:r>
+          <w:rPr>
+            <w:noProof/>
+            <w:webHidden/>
+          </w:rPr>
+          <w:fldChar w:fldCharType="separate"/>
+        </w:r>
+        <w:r>
+          <w:rPr>
+            <w:noProof/>
+            <w:webHidden/>
+          </w:rPr>
+          <w:t>3</w:t>
+        </w:r>
+        <w:r>
+          <w:rPr>
+            <w:noProof/>
+            <w:webHidden/>
+          </w:rPr>
+          <w:fldChar w:fldCharType="end"/>
+        </w:r>
+      </w:hyperlink>
+    </w:p>
+    <w:p>
+      <w:pPr>
+        <w:pStyle w:val="TOC3"/>
+        <w:tabs>
+          <w:tab w:val="right" w:leader="dot" w:pos="9350"/>
+        </w:tabs>
+        <w:rPr>
+          <w:rFonts w:eastAsiaTheme="minorEastAsia"/>
+          <w:noProof/>
+        </w:rPr>
+      </w:pPr>
+      <w:hyperlink w:anchor="_Toc451613990" w:history="1">
+        <w:r>
+          <w:rPr>
+            <w:rStyle w:val="Hyperlink"/>
+            <w:noProof/>
+          </w:rPr>
+          <w:t>get_command</w:t>
+        </w:r>
+        <w:r>
+          <w:rPr>
+            <w:noProof/>
+            <w:webHidden/>
+          </w:rPr>
+          <w:tab/>
+        </w:r>
+        <w:r>
+          <w:rPr>
+            <w:noProof/>
+            <w:webHidden/>
+          </w:rPr>
+          <w:fldChar w:fldCharType="begin"/>
+        </w:r>
+        <w:r>
+          <w:rPr>
+            <w:noProof/>
+            <w:webHidden/>
+          </w:rPr>
+          <w:instrText xml:space="preserve"> PAGEREF _Toc451613990 \h </w:instrText>
+        </w:r>
+        <w:r>
+          <w:rPr>
+            <w:noProof/>
+            <w:webHidden/>
+          </w:rPr>
+        </w:r>
+        <w:r>
+          <w:rPr>
+            <w:noProof/>
+            <w:webHidden/>
+          </w:rPr>
+          <w:fldChar w:fldCharType="separate"/>
+        </w:r>
+        <w:r>
+          <w:rPr>
+            <w:noProof/>
+            <w:webHidden/>
+          </w:rPr>
+          <w:t>3</w:t>
+        </w:r>
+        <w:r>
+          <w:rPr>
+            <w:noProof/>
+            <w:webHidden/>
+          </w:rPr>
+          <w:fldChar w:fldCharType="end"/>
+        </w:r>
+      </w:hyperlink>
+    </w:p>
+    <w:p>
+      <w:r>
+        <w:fldChar w:fldCharType="end"/>
+      </w:r>
+      <w:r>
+        <w:br w:type="page"/>
+      </w:r>
+    </w:p>
+    <w:p>
+      <w:pPr>
         <w:pStyle w:val="Heading1"/>
       </w:pPr>
-      <w:r>
+      <w:bookmarkStart w:id="0" w:name="_Toc451613985"/>
+      <w:r>
+        <w:lastRenderedPageBreak/>
         <w:t>Main Loop</w:t>
       </w:r>
-    </w:p>
+      <w:bookmarkEnd w:id="0"/>
+    </w:p>
+    <w:p>
+      <w:pPr>
+        <w:pStyle w:val="Heading2"/>
+      </w:pPr>
+      <w:bookmarkStart w:id="1" w:name="_Toc451613986"/>
+      <w:r>
+        <w:t>ILDA</w:t>
+      </w:r>
+      <w:bookmarkEnd w:id="1"/>
+    </w:p>
+    <w:p>
+      <w:pPr>
+        <w:pStyle w:val="Heading3"/>
+      </w:pPr>
+      <w:bookmarkStart w:id="2" w:name="_Toc451613987"/>
+      <w:proofErr w:type="spellStart"/>
+      <w:r>
+        <w:t>get_command</w:t>
+      </w:r>
+      <w:bookmarkEnd w:id="2"/>
+      <w:proofErr w:type="spellEnd"/>
+    </w:p>
+    <w:p>
+      <w:r>
+        <w:t>If the buffer has room for the next line then read the next character.</w:t>
+      </w:r>
+    </w:p>
+    <w:p/>
+    <w:p/>
+    <w:p/>
+    <w:p/>
+    <w:p/>
+    <w:p/>
+    <w:p/>
     <w:p>
       <w:r>
         <w:t xml:space="preserve">The main loop uses the function named </w:t>
       </w:r>
+      <w:proofErr w:type="spellStart"/>
       <w:r>
         <w:t>get_command</w:t>
       </w:r>
+      <w:proofErr w:type="spellEnd"/>
       <w:r>
         <w:t xml:space="preserve"> to retrieve characters from the serial port.</w:t>
       </w:r>
     </w:p>
     <w:p>
       <w:r>
-        <w:t xml:space="preserve">The function named get_command contains a while loop in which the serial is queried via a call to </w:t>
-      </w:r>
+        <w:t xml:space="preserve">The function named </w:t>
+      </w:r>
+      <w:proofErr w:type="spellStart"/>
+      <w:r>
+        <w:t>get_command</w:t>
+      </w:r>
+      <w:proofErr w:type="spellEnd"/>
+      <w:r>
+        <w:t xml:space="preserve"> contains a while loop in which the serial is queried via a call to </w:t>
+      </w:r>
+      <w:proofErr w:type="spellStart"/>
+      <w:proofErr w:type="gramStart"/>
       <w:r>
         <w:t>MSerial.available</w:t>
       </w:r>
-      <w:r>
-        <w:t>().</w:t>
-      </w:r>
-    </w:p>
-    <w:p>
-      <w:r>
-        <w:t>Each character from the serial port is saved to the buffer named cmdbuffer. This buffer is a 2 dimensional array: 4(</w:t>
+      <w:proofErr w:type="spellEnd"/>
+      <w:r>
+        <w:t>(</w:t>
+      </w:r>
+      <w:proofErr w:type="gramEnd"/>
+      <w:r>
+        <w:t>).</w:t>
+      </w:r>
+    </w:p>
+    <w:p>
+      <w:r>
+        <w:t xml:space="preserve">Each character from the serial port is saved to the buffer named </w:t>
+      </w:r>
+      <w:proofErr w:type="spellStart"/>
+      <w:r>
+        <w:t>cmdbuffer</w:t>
+      </w:r>
+      <w:proofErr w:type="spellEnd"/>
+      <w:r>
+        <w:t>. This buffer is a 2 dimensional array: 4(</w:t>
       </w:r>
       <w:r>
         <w:t>BUFSIZE</w:t>
@@ -51,7 +554,15 @@
     </w:p>
     <w:p>
       <w:r>
-        <w:t>The cmdbuffer is an array of strings! There are a maximum of 4 strings that can be processed at a time. The Marlin firmware will retrieve 4 strings from the serial stream.</w:t>
+        <w:t xml:space="preserve">The </w:t>
+      </w:r>
+      <w:proofErr w:type="spellStart"/>
+      <w:r>
+        <w:t>cmdbuffer</w:t>
+      </w:r>
+      <w:proofErr w:type="spellEnd"/>
+      <w:r>
+        <w:t xml:space="preserve"> is an array of strings! There are a maximum of 4 strings that can be processed at a time. The Marlin firmware will retrieve 4 strings from the serial stream.</w:t>
       </w:r>
     </w:p>
     <w:p/>
@@ -59,9 +570,11 @@
       <w:pPr>
         <w:pStyle w:val="Heading1"/>
       </w:pPr>
+      <w:bookmarkStart w:id="3" w:name="_Toc451613988"/>
       <w:r>
         <w:t>Stream Format Parser</w:t>
       </w:r>
+      <w:bookmarkEnd w:id="3"/>
     </w:p>
     <w:p>
       <w:r>
@@ -77,10 +590,951 @@
       <w:r>
         <w:t>The format code defines the structure of the data record. For our purposes, format code 1 should suffice. Format code 1 is defined as having 2D coordinates with a status code and the indexed color.</w:t>
       </w:r>
+    </w:p>
+    <w:p>
+      <w:r>
+        <w:br w:type="page"/>
+      </w:r>
+    </w:p>
+    <w:p>
+      <w:pPr>
+        <w:pStyle w:val="Heading2"/>
+      </w:pPr>
+      <w:bookmarkStart w:id="4" w:name="_Toc451613989"/>
+      <w:r>
+        <w:lastRenderedPageBreak/>
+        <w:t>Marlin Code</w:t>
+      </w:r>
+      <w:bookmarkEnd w:id="4"/>
+    </w:p>
+    <w:p>
+      <w:pPr>
+        <w:pStyle w:val="Heading3"/>
+      </w:pPr>
+      <w:bookmarkStart w:id="5" w:name="_Toc451613990"/>
+      <w:proofErr w:type="spellStart"/>
+      <w:r>
+        <w:t>get_command</w:t>
+      </w:r>
+      <w:bookmarkEnd w:id="5"/>
+      <w:proofErr w:type="spellEnd"/>
+    </w:p>
+    <w:p>
+      <w:pPr>
+        <w:pStyle w:val="ListParagraph"/>
+        <w:numPr>
+          <w:ilvl w:val="0"/>
+          <w:numId w:val="1"/>
+        </w:numPr>
+      </w:pPr>
+      <w:r>
+        <w:t xml:space="preserve">while there is still data available from the serial port </w:t>
+      </w:r>
+      <w:r>
+        <w:t>AND</w:t>
+      </w:r>
+      <w:r>
+        <w:t xml:space="preserve"> </w:t>
+      </w:r>
+      <w:r>
+        <w:t xml:space="preserve">the variable </w:t>
+      </w:r>
+      <w:proofErr w:type="spellStart"/>
+      <w:r>
+        <w:t>buflen</w:t>
+      </w:r>
+      <w:proofErr w:type="spellEnd"/>
+      <w:r>
+        <w:t xml:space="preserve"> is less than the buffer’s string count</w:t>
+      </w:r>
+    </w:p>
+    <w:p>
+      <w:pPr>
+        <w:pStyle w:val="ListParagraph"/>
+        <w:numPr>
+          <w:ilvl w:val="1"/>
+          <w:numId w:val="1"/>
+        </w:numPr>
+      </w:pPr>
+      <w:r>
+        <w:t>read the next character from the serial port</w:t>
+      </w:r>
+    </w:p>
+    <w:p>
+      <w:pPr>
+        <w:pStyle w:val="ListParagraph"/>
+        <w:numPr>
+          <w:ilvl w:val="1"/>
+          <w:numId w:val="1"/>
+        </w:numPr>
+      </w:pPr>
+      <w:r>
+        <w:t xml:space="preserve">if the character is a ‘\n’ OR ‘\r’ OR (‘:’ AND </w:t>
+      </w:r>
+      <w:proofErr w:type="spellStart"/>
+      <w:r>
+        <w:t>comment_mode</w:t>
+      </w:r>
+      <w:proofErr w:type="spellEnd"/>
+      <w:r>
+        <w:t xml:space="preserve"> is false</w:t>
+      </w:r>
+      <w:r>
+        <w:t>) OR the current buffer’s string array length is exceeded then</w:t>
+      </w:r>
+    </w:p>
+    <w:p>
+      <w:pPr>
+        <w:pStyle w:val="ListParagraph"/>
+        <w:numPr>
+          <w:ilvl w:val="2"/>
+          <w:numId w:val="1"/>
+        </w:numPr>
+      </w:pPr>
+      <w:r>
+        <w:t>if empty line in buffer(</w:t>
+      </w:r>
+      <w:proofErr w:type="spellStart"/>
+      <w:r>
+        <w:t>serial_count</w:t>
+      </w:r>
+      <w:proofErr w:type="spellEnd"/>
+      <w:r>
+        <w:t xml:space="preserve"> is zero)</w:t>
+      </w:r>
+    </w:p>
+    <w:p>
+      <w:pPr>
+        <w:pStyle w:val="ListParagraph"/>
+        <w:numPr>
+          <w:ilvl w:val="3"/>
+          <w:numId w:val="1"/>
+        </w:numPr>
+      </w:pPr>
+      <w:r>
+        <w:t xml:space="preserve">set </w:t>
+      </w:r>
+      <w:proofErr w:type="spellStart"/>
+      <w:r>
+        <w:t>comment_mode</w:t>
+      </w:r>
+      <w:proofErr w:type="spellEnd"/>
+      <w:r>
+        <w:t xml:space="preserve"> to false</w:t>
+      </w:r>
+    </w:p>
+    <w:p>
+      <w:pPr>
+        <w:pStyle w:val="ListParagraph"/>
+        <w:numPr>
+          <w:ilvl w:val="3"/>
+          <w:numId w:val="1"/>
+        </w:numPr>
+      </w:pPr>
+      <w:r>
+        <w:t xml:space="preserve">return from </w:t>
+      </w:r>
+      <w:proofErr w:type="spellStart"/>
+      <w:r>
+        <w:t>get_command</w:t>
+      </w:r>
+      <w:proofErr w:type="spellEnd"/>
+    </w:p>
+    <w:p>
+      <w:pPr>
+        <w:pStyle w:val="ListParagraph"/>
+        <w:numPr>
+          <w:ilvl w:val="2"/>
+          <w:numId w:val="1"/>
+        </w:numPr>
+      </w:pPr>
+      <w:r>
+        <w:t>terminate the buffer’s string</w:t>
+      </w:r>
+    </w:p>
+    <w:p>
+      <w:pPr>
+        <w:pStyle w:val="ListParagraph"/>
+        <w:numPr>
+          <w:ilvl w:val="2"/>
+          <w:numId w:val="1"/>
+        </w:numPr>
+      </w:pPr>
+      <w:r>
+        <w:t>if !</w:t>
+      </w:r>
+      <w:proofErr w:type="spellStart"/>
+      <w:r>
+        <w:t>comment_mode</w:t>
+      </w:r>
+      <w:proofErr w:type="spellEnd"/>
+    </w:p>
+    <w:p>
+      <w:pPr>
+        <w:pStyle w:val="ListParagraph"/>
+        <w:numPr>
+          <w:ilvl w:val="3"/>
+          <w:numId w:val="1"/>
+        </w:numPr>
+      </w:pPr>
+      <w:r>
+        <w:t xml:space="preserve">set </w:t>
+      </w:r>
+      <w:proofErr w:type="spellStart"/>
+      <w:r>
+        <w:t>comment_mode</w:t>
+      </w:r>
+      <w:proofErr w:type="spellEnd"/>
+      <w:r>
+        <w:t xml:space="preserve"> to false</w:t>
+      </w:r>
+    </w:p>
+    <w:p>
+      <w:pPr>
+        <w:pStyle w:val="ListParagraph"/>
+        <w:numPr>
+          <w:ilvl w:val="3"/>
+          <w:numId w:val="1"/>
+        </w:numPr>
+      </w:pPr>
+      <w:r>
+        <w:t>set current SD buffer to false</w:t>
+      </w:r>
+    </w:p>
+    <w:p>
+      <w:pPr>
+        <w:pStyle w:val="ListParagraph"/>
+        <w:numPr>
+          <w:ilvl w:val="3"/>
+          <w:numId w:val="1"/>
+        </w:numPr>
+      </w:pPr>
+      <w:r>
+        <w:t>search the buffer’s string for the ‘N’ character</w:t>
+      </w:r>
+    </w:p>
+    <w:p>
+      <w:pPr>
+        <w:pStyle w:val="ListParagraph"/>
+        <w:numPr>
+          <w:ilvl w:val="3"/>
+          <w:numId w:val="1"/>
+        </w:numPr>
+      </w:pPr>
+      <w:r>
+        <w:t>if ‘N’ is found</w:t>
+      </w:r>
+    </w:p>
+    <w:p>
+      <w:pPr>
+        <w:pStyle w:val="ListParagraph"/>
+        <w:numPr>
+          <w:ilvl w:val="4"/>
+          <w:numId w:val="1"/>
+        </w:numPr>
+      </w:pPr>
+      <w:r>
+        <w:t xml:space="preserve">set </w:t>
+      </w:r>
+      <w:proofErr w:type="spellStart"/>
+      <w:r>
+        <w:t>strchr_pointer</w:t>
+      </w:r>
+      <w:proofErr w:type="spellEnd"/>
+      <w:r>
+        <w:t xml:space="preserve"> to the location of the ‘N’ character</w:t>
+      </w:r>
+    </w:p>
+    <w:p>
+      <w:pPr>
+        <w:pStyle w:val="ListParagraph"/>
+        <w:numPr>
+          <w:ilvl w:val="4"/>
+          <w:numId w:val="1"/>
+        </w:numPr>
+      </w:pPr>
+      <w:r>
+        <w:t xml:space="preserve">extract the numeric value after the ‘N’ character and set </w:t>
+      </w:r>
+      <w:proofErr w:type="spellStart"/>
+      <w:r>
+        <w:t>gcode_N</w:t>
+      </w:r>
+      <w:proofErr w:type="spellEnd"/>
+      <w:r>
+        <w:t xml:space="preserve"> with the value</w:t>
+      </w:r>
+    </w:p>
+    <w:p>
+      <w:pPr>
+        <w:pStyle w:val="ListParagraph"/>
+        <w:numPr>
+          <w:ilvl w:val="4"/>
+          <w:numId w:val="1"/>
+        </w:numPr>
+      </w:pPr>
+      <w:r>
+        <w:t xml:space="preserve">if the current ‘N’ value is not equal to the last </w:t>
+      </w:r>
+      <w:r>
+        <w:t xml:space="preserve">‘N’ </w:t>
+      </w:r>
+      <w:r>
+        <w:t>value plus 1 AND the text ‘M110’ is not found in the buffer’s string</w:t>
+      </w:r>
+    </w:p>
+    <w:p>
+      <w:pPr>
+        <w:pStyle w:val="ListParagraph"/>
+        <w:numPr>
+          <w:ilvl w:val="5"/>
+          <w:numId w:val="1"/>
+        </w:numPr>
+      </w:pPr>
+      <w:r>
+        <w:t xml:space="preserve">set </w:t>
+      </w:r>
+      <w:r>
+        <w:t>the error</w:t>
+      </w:r>
+    </w:p>
+    <w:p>
+      <w:pPr>
+        <w:pStyle w:val="ListParagraph"/>
+        <w:numPr>
+          <w:ilvl w:val="5"/>
+          <w:numId w:val="1"/>
+        </w:numPr>
+      </w:pPr>
+      <w:r>
+        <w:t>request a flush and resend</w:t>
+      </w:r>
+    </w:p>
+    <w:p>
+      <w:pPr>
+        <w:pStyle w:val="ListParagraph"/>
+        <w:numPr>
+          <w:ilvl w:val="5"/>
+          <w:numId w:val="1"/>
+        </w:numPr>
+      </w:pPr>
+      <w:r>
+        <w:t>set the buffer’s string index to the beginning</w:t>
+      </w:r>
+    </w:p>
+    <w:p>
+      <w:pPr>
+        <w:pStyle w:val="ListParagraph"/>
+        <w:numPr>
+          <w:ilvl w:val="5"/>
+          <w:numId w:val="1"/>
+        </w:numPr>
+      </w:pPr>
+      <w:r>
+        <w:t xml:space="preserve">return from </w:t>
+      </w:r>
+      <w:proofErr w:type="spellStart"/>
+      <w:r>
+        <w:t>get_command</w:t>
+      </w:r>
+      <w:proofErr w:type="spellEnd"/>
+    </w:p>
+    <w:p>
+      <w:pPr>
+        <w:pStyle w:val="ListParagraph"/>
+        <w:numPr>
+          <w:ilvl w:val="4"/>
+          <w:numId w:val="1"/>
+        </w:numPr>
+      </w:pPr>
+      <w:r>
+        <w:t>search the buffer’s string for the ‘*’ character</w:t>
+      </w:r>
+    </w:p>
+    <w:p>
+      <w:pPr>
+        <w:pStyle w:val="ListParagraph"/>
+        <w:numPr>
+          <w:ilvl w:val="5"/>
+          <w:numId w:val="1"/>
+        </w:numPr>
+      </w:pPr>
+      <w:r>
+        <w:t>calculate the checksum by starting at the beginning of the buffer’s string and iterating through each character until the ‘*’ character is found</w:t>
+      </w:r>
+    </w:p>
+    <w:p>
+      <w:pPr>
+        <w:pStyle w:val="ListParagraph"/>
+        <w:numPr>
+          <w:ilvl w:val="5"/>
+          <w:numId w:val="1"/>
+        </w:numPr>
+      </w:pPr>
+      <w:r>
+        <w:t xml:space="preserve">set </w:t>
+      </w:r>
+      <w:proofErr w:type="spellStart"/>
+      <w:r>
+        <w:t>strchr_pointer</w:t>
+      </w:r>
+      <w:proofErr w:type="spellEnd"/>
+      <w:r>
+        <w:t xml:space="preserve"> to the location of the ‘*’ character</w:t>
+      </w:r>
+    </w:p>
+    <w:p>
+      <w:pPr>
+        <w:pStyle w:val="ListParagraph"/>
+        <w:numPr>
+          <w:ilvl w:val="5"/>
+          <w:numId w:val="1"/>
+        </w:numPr>
+      </w:pPr>
+      <w:proofErr w:type="gramStart"/>
+      <w:r>
+        <w:t>extract</w:t>
+      </w:r>
+      <w:proofErr w:type="gramEnd"/>
+      <w:r>
+        <w:t xml:space="preserve"> the double value starting from the ‘*’ character to the end of the buffer’s string then convert to an integer. This is the checksum.</w:t>
+      </w:r>
+    </w:p>
+    <w:p>
+      <w:pPr>
+        <w:pStyle w:val="ListParagraph"/>
+        <w:numPr>
+          <w:ilvl w:val="5"/>
+          <w:numId w:val="1"/>
+        </w:numPr>
+      </w:pPr>
+      <w:r>
+        <w:t>If the calculated checksum is not equal to the checksum read</w:t>
+      </w:r>
+    </w:p>
+    <w:p>
+      <w:pPr>
+        <w:pStyle w:val="ListParagraph"/>
+        <w:numPr>
+          <w:ilvl w:val="6"/>
+          <w:numId w:val="1"/>
+        </w:numPr>
+      </w:pPr>
+      <w:r>
+        <w:t>set the error</w:t>
+      </w:r>
+    </w:p>
+    <w:p>
+      <w:pPr>
+        <w:pStyle w:val="ListParagraph"/>
+        <w:numPr>
+          <w:ilvl w:val="6"/>
+          <w:numId w:val="1"/>
+        </w:numPr>
+      </w:pPr>
+      <w:r>
+        <w:t>request a flush and resend</w:t>
+      </w:r>
+    </w:p>
+    <w:p>
+      <w:pPr>
+        <w:pStyle w:val="ListParagraph"/>
+        <w:numPr>
+          <w:ilvl w:val="6"/>
+          <w:numId w:val="1"/>
+        </w:numPr>
+      </w:pPr>
+      <w:r>
+        <w:t>set the buffer’s string index to the beginning</w:t>
+      </w:r>
+    </w:p>
+    <w:p>
+      <w:pPr>
+        <w:pStyle w:val="ListParagraph"/>
+        <w:numPr>
+          <w:ilvl w:val="6"/>
+          <w:numId w:val="1"/>
+        </w:numPr>
+      </w:pPr>
+      <w:r>
+        <w:t xml:space="preserve">return from </w:t>
+      </w:r>
+      <w:proofErr w:type="spellStart"/>
+      <w:r>
+        <w:t>get_command</w:t>
+      </w:r>
+      <w:proofErr w:type="spellEnd"/>
+    </w:p>
+    <w:p>
+      <w:pPr>
+        <w:pStyle w:val="ListParagraph"/>
+        <w:numPr>
+          <w:ilvl w:val="4"/>
+          <w:numId w:val="1"/>
+        </w:numPr>
+      </w:pPr>
+      <w:r>
+        <w:t>else</w:t>
+      </w:r>
+    </w:p>
+    <w:p>
+      <w:pPr>
+        <w:pStyle w:val="ListParagraph"/>
+        <w:numPr>
+          <w:ilvl w:val="5"/>
+          <w:numId w:val="1"/>
+        </w:numPr>
+      </w:pPr>
+      <w:r>
+        <w:lastRenderedPageBreak/>
+        <w:t>set the error</w:t>
+      </w:r>
+    </w:p>
+    <w:p>
+      <w:pPr>
+        <w:pStyle w:val="ListParagraph"/>
+        <w:numPr>
+          <w:ilvl w:val="5"/>
+          <w:numId w:val="1"/>
+        </w:numPr>
+      </w:pPr>
+      <w:r>
+        <w:t>request a flush and resend</w:t>
+      </w:r>
+    </w:p>
+    <w:p>
+      <w:pPr>
+        <w:pStyle w:val="ListParagraph"/>
+        <w:numPr>
+          <w:ilvl w:val="5"/>
+          <w:numId w:val="1"/>
+        </w:numPr>
+      </w:pPr>
+      <w:r>
+        <w:t>set the buffer’s string index to the beginning</w:t>
+      </w:r>
+    </w:p>
+    <w:p>
+      <w:pPr>
+        <w:pStyle w:val="ListParagraph"/>
+        <w:numPr>
+          <w:ilvl w:val="5"/>
+          <w:numId w:val="1"/>
+        </w:numPr>
+      </w:pPr>
+      <w:r>
+        <w:t xml:space="preserve">return from </w:t>
+      </w:r>
+      <w:proofErr w:type="spellStart"/>
+      <w:r>
+        <w:t>get_command</w:t>
+      </w:r>
+      <w:proofErr w:type="spellEnd"/>
+    </w:p>
+    <w:p>
+      <w:pPr>
+        <w:pStyle w:val="ListParagraph"/>
+        <w:numPr>
+          <w:ilvl w:val="4"/>
+          <w:numId w:val="1"/>
+        </w:numPr>
+      </w:pPr>
+      <w:r>
+        <w:t xml:space="preserve">set the </w:t>
+      </w:r>
+      <w:proofErr w:type="spellStart"/>
+      <w:r>
+        <w:t>gcode_LastN</w:t>
+      </w:r>
+      <w:proofErr w:type="spellEnd"/>
+      <w:r>
+        <w:t xml:space="preserve"> equal to </w:t>
+      </w:r>
+      <w:proofErr w:type="spellStart"/>
+      <w:r>
+        <w:t>gcode_N</w:t>
+      </w:r>
+      <w:proofErr w:type="spellEnd"/>
+    </w:p>
+    <w:p>
+      <w:pPr>
+        <w:pStyle w:val="ListParagraph"/>
+        <w:numPr>
+          <w:ilvl w:val="3"/>
+          <w:numId w:val="1"/>
+        </w:numPr>
+      </w:pPr>
+      <w:r>
+        <w:t>else</w:t>
+      </w:r>
+    </w:p>
+    <w:p>
+      <w:pPr>
+        <w:pStyle w:val="ListParagraph"/>
+        <w:numPr>
+          <w:ilvl w:val="4"/>
+          <w:numId w:val="1"/>
+        </w:numPr>
+      </w:pPr>
+      <w:r>
+        <w:t>search the buffer’s string for the ‘*’ character</w:t>
+      </w:r>
+    </w:p>
+    <w:p>
+      <w:pPr>
+        <w:pStyle w:val="ListParagraph"/>
+        <w:numPr>
+          <w:ilvl w:val="4"/>
+          <w:numId w:val="1"/>
+        </w:numPr>
+      </w:pPr>
+      <w:r>
+        <w:t>if the ‘*’ character is found</w:t>
+      </w:r>
+    </w:p>
+    <w:p>
+      <w:pPr>
+        <w:pStyle w:val="ListParagraph"/>
+        <w:numPr>
+          <w:ilvl w:val="5"/>
+          <w:numId w:val="1"/>
+        </w:numPr>
+      </w:pPr>
+      <w:r>
+        <w:t>set the error</w:t>
+      </w:r>
+    </w:p>
+    <w:p>
+      <w:pPr>
+        <w:pStyle w:val="ListParagraph"/>
+        <w:numPr>
+          <w:ilvl w:val="5"/>
+          <w:numId w:val="1"/>
+        </w:numPr>
+      </w:pPr>
+      <w:r>
+        <w:t>request a flush and resend</w:t>
+      </w:r>
+    </w:p>
+    <w:p>
+      <w:pPr>
+        <w:pStyle w:val="ListParagraph"/>
+        <w:numPr>
+          <w:ilvl w:val="5"/>
+          <w:numId w:val="1"/>
+        </w:numPr>
+      </w:pPr>
+      <w:r>
+        <w:t>set the buffer’s string index to the beginning</w:t>
+      </w:r>
+    </w:p>
+    <w:p>
+      <w:pPr>
+        <w:pStyle w:val="ListParagraph"/>
+        <w:numPr>
+          <w:ilvl w:val="5"/>
+          <w:numId w:val="1"/>
+        </w:numPr>
+      </w:pPr>
+      <w:r>
+        <w:t xml:space="preserve">return from </w:t>
+      </w:r>
+      <w:proofErr w:type="spellStart"/>
+      <w:r>
+        <w:t>get_command</w:t>
+      </w:r>
+      <w:proofErr w:type="spellEnd"/>
+    </w:p>
+    <w:p>
+      <w:pPr>
+        <w:pStyle w:val="ListParagraph"/>
+        <w:numPr>
+          <w:ilvl w:val="3"/>
+          <w:numId w:val="1"/>
+        </w:numPr>
+      </w:pPr>
+      <w:r>
+        <w:t>search the buffer’s string for the ‘G’ character</w:t>
+      </w:r>
+    </w:p>
+    <w:p>
+      <w:pPr>
+        <w:pStyle w:val="ListParagraph"/>
+        <w:numPr>
+          <w:ilvl w:val="3"/>
+          <w:numId w:val="1"/>
+        </w:numPr>
+      </w:pPr>
+      <w:r>
+        <w:t>if the ‘G’ character is found</w:t>
+      </w:r>
+    </w:p>
+    <w:p>
+      <w:pPr>
+        <w:pStyle w:val="ListParagraph"/>
+        <w:numPr>
+          <w:ilvl w:val="4"/>
+          <w:numId w:val="1"/>
+        </w:numPr>
+      </w:pPr>
+      <w:r>
+        <w:t xml:space="preserve">set </w:t>
+      </w:r>
+      <w:proofErr w:type="spellStart"/>
+      <w:r>
+        <w:t>strchr_pointer</w:t>
+      </w:r>
+      <w:proofErr w:type="spellEnd"/>
+      <w:r>
+        <w:t xml:space="preserve"> to the location of the ‘G’ character</w:t>
+      </w:r>
+    </w:p>
+    <w:p>
+      <w:pPr>
+        <w:pStyle w:val="ListParagraph"/>
+        <w:numPr>
+          <w:ilvl w:val="4"/>
+          <w:numId w:val="1"/>
+        </w:numPr>
+      </w:pPr>
+      <w:r>
+        <w:t xml:space="preserve">extract the </w:t>
+      </w:r>
+      <w:proofErr w:type="spellStart"/>
+      <w:r>
+        <w:t>int</w:t>
+      </w:r>
+      <w:proofErr w:type="spellEnd"/>
+      <w:r>
+        <w:t xml:space="preserve"> value starting from the ‘G’ character to the end</w:t>
+      </w:r>
+    </w:p>
+    <w:p>
+      <w:pPr>
+        <w:pStyle w:val="ListParagraph"/>
+        <w:numPr>
+          <w:ilvl w:val="4"/>
+          <w:numId w:val="1"/>
+        </w:numPr>
+      </w:pPr>
+      <w:r>
+        <w:t>if the value is 0, 1, 2, or 3</w:t>
+      </w:r>
+    </w:p>
+    <w:p>
+      <w:pPr>
+        <w:pStyle w:val="ListParagraph"/>
+        <w:numPr>
+          <w:ilvl w:val="5"/>
+          <w:numId w:val="1"/>
+        </w:numPr>
+      </w:pPr>
+      <w:r>
+        <w:t>if the variable Stopped is true</w:t>
+      </w:r>
+    </w:p>
+    <w:p>
+      <w:pPr>
+        <w:pStyle w:val="ListParagraph"/>
+        <w:numPr>
+          <w:ilvl w:val="6"/>
+          <w:numId w:val="1"/>
+        </w:numPr>
+      </w:pPr>
+      <w:r>
+        <w:t>present ‘stopped’ message to LCD screen</w:t>
+      </w:r>
+    </w:p>
+    <w:p>
+      <w:pPr>
+        <w:pStyle w:val="ListParagraph"/>
+        <w:numPr>
+          <w:ilvl w:val="3"/>
+          <w:numId w:val="1"/>
+        </w:numPr>
+      </w:pPr>
+      <w:r>
+        <w:t>if the buffer’s string is equal to the text ‘M112’</w:t>
+      </w:r>
+    </w:p>
+    <w:p>
+      <w:pPr>
+        <w:pStyle w:val="ListParagraph"/>
+        <w:numPr>
+          <w:ilvl w:val="4"/>
+          <w:numId w:val="1"/>
+        </w:numPr>
+      </w:pPr>
+      <w:r>
+        <w:t>invoke kill()</w:t>
+      </w:r>
+    </w:p>
+    <w:p>
+      <w:pPr>
+        <w:pStyle w:val="ListParagraph"/>
+        <w:numPr>
+          <w:ilvl w:val="3"/>
+          <w:numId w:val="1"/>
+        </w:numPr>
+      </w:pPr>
+      <w:r>
+        <w:t>increment the buffer’s string index and then modulo it will 4(the number of strings the buffer contains)</w:t>
+      </w:r>
+    </w:p>
+    <w:p>
+      <w:pPr>
+        <w:pStyle w:val="ListParagraph"/>
+        <w:numPr>
+          <w:ilvl w:val="3"/>
+          <w:numId w:val="1"/>
+        </w:numPr>
+      </w:pPr>
+      <w:r>
+        <w:t xml:space="preserve">increment the variable </w:t>
+      </w:r>
+      <w:proofErr w:type="spellStart"/>
+      <w:r>
+        <w:t>buflen</w:t>
+      </w:r>
+      <w:proofErr w:type="spellEnd"/>
+    </w:p>
+    <w:p>
+      <w:pPr>
+        <w:pStyle w:val="ListParagraph"/>
+        <w:numPr>
+          <w:ilvl w:val="2"/>
+          <w:numId w:val="1"/>
+        </w:numPr>
+      </w:pPr>
+      <w:r>
+        <w:t xml:space="preserve">clear the buffer’s string by setting the index </w:t>
+      </w:r>
+      <w:proofErr w:type="spellStart"/>
+      <w:r>
+        <w:t>serial_count</w:t>
+      </w:r>
+      <w:proofErr w:type="spellEnd"/>
+      <w:r>
+        <w:t xml:space="preserve"> to zero</w:t>
+      </w:r>
+    </w:p>
+    <w:p>
+      <w:pPr>
+        <w:pStyle w:val="ListParagraph"/>
+        <w:numPr>
+          <w:ilvl w:val="1"/>
+          <w:numId w:val="1"/>
+        </w:numPr>
+      </w:pPr>
+      <w:r>
+        <w:t>else</w:t>
+      </w:r>
+    </w:p>
+    <w:p>
+      <w:pPr>
+        <w:pStyle w:val="ListParagraph"/>
+        <w:numPr>
+          <w:ilvl w:val="2"/>
+          <w:numId w:val="1"/>
+        </w:numPr>
+      </w:pPr>
+      <w:r>
+        <w:t>if the character is a ‘;’</w:t>
+      </w:r>
+    </w:p>
+    <w:p>
+      <w:pPr>
+        <w:pStyle w:val="ListParagraph"/>
+        <w:numPr>
+          <w:ilvl w:val="3"/>
+          <w:numId w:val="1"/>
+        </w:numPr>
+      </w:pPr>
+      <w:r>
+        <w:t xml:space="preserve">set </w:t>
+      </w:r>
+      <w:proofErr w:type="spellStart"/>
+      <w:r>
+        <w:t>comment_mode</w:t>
+      </w:r>
+      <w:proofErr w:type="spellEnd"/>
+      <w:r>
+        <w:t xml:space="preserve"> to true</w:t>
+      </w:r>
+    </w:p>
+    <w:p>
+      <w:pPr>
+        <w:pStyle w:val="ListParagraph"/>
+        <w:numPr>
+          <w:ilvl w:val="2"/>
+          <w:numId w:val="1"/>
+        </w:numPr>
+      </w:pPr>
+      <w:r>
+        <w:t>if !</w:t>
+      </w:r>
+      <w:proofErr w:type="spellStart"/>
+      <w:r>
+        <w:t>comment_mode</w:t>
+      </w:r>
+      <w:proofErr w:type="spellEnd"/>
+    </w:p>
+    <w:p>
+      <w:pPr>
+        <w:pStyle w:val="ListParagraph"/>
+        <w:numPr>
+          <w:ilvl w:val="3"/>
+          <w:numId w:val="1"/>
+        </w:numPr>
+      </w:pPr>
+      <w:r>
+        <w:t>add the character to the end of the buffer’s string and increment the string index</w:t>
+      </w:r>
+    </w:p>
+    <w:p>
+      <w:pPr>
+        <w:pStyle w:val="ListParagraph"/>
+        <w:numPr>
+          <w:ilvl w:val="3"/>
+          <w:numId w:val="1"/>
+        </w:numPr>
+      </w:pPr>
+      <w:r>
+        <w:t xml:space="preserve">code: </w:t>
+      </w:r>
+      <w:proofErr w:type="spellStart"/>
+      <w:r>
+        <w:t>cmdbuffer</w:t>
+      </w:r>
+      <w:proofErr w:type="spellEnd"/>
+      <w:r>
+        <w:t>[</w:t>
+      </w:r>
+      <w:proofErr w:type="spellStart"/>
+      <w:r>
+        <w:t>bufindw</w:t>
+      </w:r>
+      <w:proofErr w:type="spellEnd"/>
+      <w:r>
+        <w:t>][</w:t>
+      </w:r>
+      <w:proofErr w:type="spellStart"/>
+      <w:r>
+        <w:t>serial_count</w:t>
+      </w:r>
+      <w:proofErr w:type="spellEnd"/>
+      <w:r>
+        <w:t xml:space="preserve">++] = </w:t>
+      </w:r>
+      <w:proofErr w:type="spellStart"/>
+      <w:r>
+        <w:t>serial_char</w:t>
+      </w:r>
+      <w:proofErr w:type="spellEnd"/>
     </w:p>
     <w:p/>
     <w:sectPr>
-      <w:headerReference w:type="default" r:id="rId6"/>
+      <w:headerReference w:type="default" r:id="rId8"/>
       <w:pgSz w:w="12240" w:h="15840"/>
       <w:pgMar w:top="1440" w:right="1440" w:bottom="1440" w:left="1440" w:header="720" w:footer="720" w:gutter="0"/>
       <w:cols w:space="720"/>
@@ -160,6 +1614,127 @@
     </w:r>
   </w:p>
 </w:hdr>
+</file>
+
+<file path=word/numbering.xml><?xml version="1.0" encoding="utf-8"?>
+<w:numbering xmlns:ve="http://schemas.openxmlformats.org/markup-compatibility/2006" xmlns:o="urn:schemas-microsoft-com:office:office" xmlns:r="http://schemas.openxmlformats.org/officeDocument/2006/relationships" xmlns:m="http://schemas.openxmlformats.org/officeDocument/2006/math" xmlns:v="urn:schemas-microsoft-com:vml" xmlns:wp="http://schemas.openxmlformats.org/drawingml/2006/wordprocessingDrawing" xmlns:w10="urn:schemas-microsoft-com:office:word" xmlns:w="http://schemas.openxmlformats.org/wordprocessingml/2006/main" xmlns:wne="http://schemas.microsoft.com/office/word/2006/wordml">
+  <w:abstractNum w:abstractNumId="0">
+    <w:nsid w:val="6554270B"/>
+    <w:multiLevelType w:val="hybridMultilevel"/>
+    <w:tmpl w:val="FFD8AC3A"/>
+    <w:lvl w:ilvl="0" w:tplc="04090001">
+      <w:start w:val="1"/>
+      <w:numFmt w:val="bullet"/>
+      <w:lvlText w:val=""/>
+      <w:lvlJc w:val="left"/>
+      <w:pPr>
+        <w:ind w:left="360" w:hanging="360"/>
+      </w:pPr>
+      <w:rPr>
+        <w:rFonts w:ascii="Symbol" w:hAnsi="Symbol" w:hint="default"/>
+      </w:rPr>
+    </w:lvl>
+    <w:lvl w:ilvl="1" w:tplc="04090003">
+      <w:start w:val="1"/>
+      <w:numFmt w:val="bullet"/>
+      <w:lvlText w:val="o"/>
+      <w:lvlJc w:val="left"/>
+      <w:pPr>
+        <w:ind w:left="1080" w:hanging="360"/>
+      </w:pPr>
+      <w:rPr>
+        <w:rFonts w:ascii="Courier New" w:hAnsi="Courier New" w:cs="Courier New" w:hint="default"/>
+      </w:rPr>
+    </w:lvl>
+    <w:lvl w:ilvl="2" w:tplc="04090005">
+      <w:start w:val="1"/>
+      <w:numFmt w:val="bullet"/>
+      <w:lvlText w:val=""/>
+      <w:lvlJc w:val="left"/>
+      <w:pPr>
+        <w:ind w:left="1800" w:hanging="360"/>
+      </w:pPr>
+      <w:rPr>
+        <w:rFonts w:ascii="Wingdings" w:hAnsi="Wingdings" w:hint="default"/>
+      </w:rPr>
+    </w:lvl>
+    <w:lvl w:ilvl="3" w:tplc="04090001">
+      <w:start w:val="1"/>
+      <w:numFmt w:val="bullet"/>
+      <w:lvlText w:val=""/>
+      <w:lvlJc w:val="left"/>
+      <w:pPr>
+        <w:ind w:left="2520" w:hanging="360"/>
+      </w:pPr>
+      <w:rPr>
+        <w:rFonts w:ascii="Symbol" w:hAnsi="Symbol" w:hint="default"/>
+      </w:rPr>
+    </w:lvl>
+    <w:lvl w:ilvl="4" w:tplc="04090003">
+      <w:start w:val="1"/>
+      <w:numFmt w:val="bullet"/>
+      <w:lvlText w:val="o"/>
+      <w:lvlJc w:val="left"/>
+      <w:pPr>
+        <w:ind w:left="3240" w:hanging="360"/>
+      </w:pPr>
+      <w:rPr>
+        <w:rFonts w:ascii="Courier New" w:hAnsi="Courier New" w:cs="Courier New" w:hint="default"/>
+      </w:rPr>
+    </w:lvl>
+    <w:lvl w:ilvl="5" w:tplc="04090005">
+      <w:start w:val="1"/>
+      <w:numFmt w:val="bullet"/>
+      <w:lvlText w:val=""/>
+      <w:lvlJc w:val="left"/>
+      <w:pPr>
+        <w:ind w:left="3960" w:hanging="360"/>
+      </w:pPr>
+      <w:rPr>
+        <w:rFonts w:ascii="Wingdings" w:hAnsi="Wingdings" w:hint="default"/>
+      </w:rPr>
+    </w:lvl>
+    <w:lvl w:ilvl="6" w:tplc="04090001">
+      <w:start w:val="1"/>
+      <w:numFmt w:val="bullet"/>
+      <w:lvlText w:val=""/>
+      <w:lvlJc w:val="left"/>
+      <w:pPr>
+        <w:ind w:left="4680" w:hanging="360"/>
+      </w:pPr>
+      <w:rPr>
+        <w:rFonts w:ascii="Symbol" w:hAnsi="Symbol" w:hint="default"/>
+      </w:rPr>
+    </w:lvl>
+    <w:lvl w:ilvl="7" w:tplc="04090003" w:tentative="1">
+      <w:start w:val="1"/>
+      <w:numFmt w:val="bullet"/>
+      <w:lvlText w:val="o"/>
+      <w:lvlJc w:val="left"/>
+      <w:pPr>
+        <w:ind w:left="5400" w:hanging="360"/>
+      </w:pPr>
+      <w:rPr>
+        <w:rFonts w:ascii="Courier New" w:hAnsi="Courier New" w:cs="Courier New" w:hint="default"/>
+      </w:rPr>
+    </w:lvl>
+    <w:lvl w:ilvl="8" w:tplc="04090005" w:tentative="1">
+      <w:start w:val="1"/>
+      <w:numFmt w:val="bullet"/>
+      <w:lvlText w:val=""/>
+      <w:lvlJc w:val="left"/>
+      <w:pPr>
+        <w:ind w:left="6120" w:hanging="360"/>
+      </w:pPr>
+      <w:rPr>
+        <w:rFonts w:ascii="Wingdings" w:hAnsi="Wingdings" w:hint="default"/>
+      </w:rPr>
+    </w:lvl>
+  </w:abstractNum>
+  <w:num w:numId="1">
+    <w:abstractNumId w:val="0"/>
+  </w:num>
+</w:numbering>
 </file>
 
 <file path=word/styles.xml><?xml version="1.0" encoding="utf-8"?>
@@ -346,6 +1921,52 @@
       <w:szCs w:val="28"/>
     </w:rPr>
   </w:style>
+  <w:style w:type="paragraph" w:styleId="Heading2">
+    <w:name w:val="heading 2"/>
+    <w:basedOn w:val="Normal"/>
+    <w:next w:val="Normal"/>
+    <w:link w:val="Heading2Char"/>
+    <w:uiPriority w:val="9"/>
+    <w:unhideWhenUsed/>
+    <w:qFormat/>
+    <w:rsid w:val="00D25911"/>
+    <w:pPr>
+      <w:keepNext/>
+      <w:keepLines/>
+      <w:spacing w:before="200" w:after="0"/>
+      <w:outlineLvl w:val="1"/>
+    </w:pPr>
+    <w:rPr>
+      <w:rFonts w:asciiTheme="majorHAnsi" w:eastAsiaTheme="majorEastAsia" w:hAnsiTheme="majorHAnsi" w:cstheme="majorBidi"/>
+      <w:b/>
+      <w:bCs/>
+      <w:color w:val="4F81BD" w:themeColor="accent1"/>
+      <w:sz w:val="26"/>
+      <w:szCs w:val="26"/>
+    </w:rPr>
+  </w:style>
+  <w:style w:type="paragraph" w:styleId="Heading3">
+    <w:name w:val="heading 3"/>
+    <w:basedOn w:val="Normal"/>
+    <w:next w:val="Normal"/>
+    <w:link w:val="Heading3Char"/>
+    <w:uiPriority w:val="9"/>
+    <w:unhideWhenUsed/>
+    <w:qFormat/>
+    <w:rsid w:val="00D25911"/>
+    <w:pPr>
+      <w:keepNext/>
+      <w:keepLines/>
+      <w:spacing w:before="200" w:after="0"/>
+      <w:outlineLvl w:val="2"/>
+    </w:pPr>
+    <w:rPr>
+      <w:rFonts w:asciiTheme="majorHAnsi" w:eastAsiaTheme="majorEastAsia" w:hAnsiTheme="majorHAnsi" w:cstheme="majorBidi"/>
+      <w:b/>
+      <w:bCs/>
+      <w:color w:val="4F81BD" w:themeColor="accent1"/>
+    </w:rPr>
+  </w:style>
   <w:style w:type="character" w:default="1" w:styleId="DefaultParagraphFont">
     <w:name w:val="Default Paragraph Font"/>
     <w:uiPriority w:val="1"/>
@@ -435,6 +2056,98 @@
       <w:color w:val="365F91" w:themeColor="accent1" w:themeShade="BF"/>
       <w:sz w:val="28"/>
       <w:szCs w:val="28"/>
+    </w:rPr>
+  </w:style>
+  <w:style w:type="character" w:customStyle="1" w:styleId="Heading2Char">
+    <w:name w:val="Heading 2 Char"/>
+    <w:basedOn w:val="DefaultParagraphFont"/>
+    <w:link w:val="Heading2"/>
+    <w:uiPriority w:val="9"/>
+    <w:rsid w:val="00D25911"/>
+    <w:rPr>
+      <w:rFonts w:asciiTheme="majorHAnsi" w:eastAsiaTheme="majorEastAsia" w:hAnsiTheme="majorHAnsi" w:cstheme="majorBidi"/>
+      <w:b/>
+      <w:bCs/>
+      <w:color w:val="4F81BD" w:themeColor="accent1"/>
+      <w:sz w:val="26"/>
+      <w:szCs w:val="26"/>
+    </w:rPr>
+  </w:style>
+  <w:style w:type="character" w:customStyle="1" w:styleId="Heading3Char">
+    <w:name w:val="Heading 3 Char"/>
+    <w:basedOn w:val="DefaultParagraphFont"/>
+    <w:link w:val="Heading3"/>
+    <w:uiPriority w:val="9"/>
+    <w:rsid w:val="00D25911"/>
+    <w:rPr>
+      <w:rFonts w:asciiTheme="majorHAnsi" w:eastAsiaTheme="majorEastAsia" w:hAnsiTheme="majorHAnsi" w:cstheme="majorBidi"/>
+      <w:b/>
+      <w:bCs/>
+      <w:color w:val="4F81BD" w:themeColor="accent1"/>
+    </w:rPr>
+  </w:style>
+  <w:style w:type="paragraph" w:styleId="ListParagraph">
+    <w:name w:val="List Paragraph"/>
+    <w:basedOn w:val="Normal"/>
+    <w:uiPriority w:val="34"/>
+    <w:qFormat/>
+    <w:rsid w:val="003770DD"/>
+    <w:pPr>
+      <w:ind w:left="720"/>
+      <w:contextualSpacing/>
+    </w:pPr>
+  </w:style>
+  <w:style w:type="paragraph" w:styleId="TOC1">
+    <w:name w:val="toc 1"/>
+    <w:basedOn w:val="Normal"/>
+    <w:next w:val="Normal"/>
+    <w:autoRedefine/>
+    <w:uiPriority w:val="39"/>
+    <w:unhideWhenUsed/>
+    <w:rsid w:val="00426CC8"/>
+    <w:pPr>
+      <w:tabs>
+        <w:tab w:val="right" w:leader="dot" w:pos="9350"/>
+      </w:tabs>
+      <w:spacing w:after="100"/>
+      <w:jc w:val="center"/>
+    </w:pPr>
+  </w:style>
+  <w:style w:type="paragraph" w:styleId="TOC2">
+    <w:name w:val="toc 2"/>
+    <w:basedOn w:val="Normal"/>
+    <w:next w:val="Normal"/>
+    <w:autoRedefine/>
+    <w:uiPriority w:val="39"/>
+    <w:unhideWhenUsed/>
+    <w:rsid w:val="00426CC8"/>
+    <w:pPr>
+      <w:spacing w:after="100"/>
+      <w:ind w:left="220"/>
+    </w:pPr>
+  </w:style>
+  <w:style w:type="paragraph" w:styleId="TOC3">
+    <w:name w:val="toc 3"/>
+    <w:basedOn w:val="Normal"/>
+    <w:next w:val="Normal"/>
+    <w:autoRedefine/>
+    <w:uiPriority w:val="39"/>
+    <w:unhideWhenUsed/>
+    <w:rsid w:val="00426CC8"/>
+    <w:pPr>
+      <w:spacing w:after="100"/>
+      <w:ind w:left="440"/>
+    </w:pPr>
+  </w:style>
+  <w:style w:type="character" w:styleId="Hyperlink">
+    <w:name w:val="Hyperlink"/>
+    <w:basedOn w:val="DefaultParagraphFont"/>
+    <w:uiPriority w:val="99"/>
+    <w:unhideWhenUsed/>
+    <w:rsid w:val="00426CC8"/>
+    <w:rPr>
+      <w:color w:val="0000FF" w:themeColor="hyperlink"/>
+      <w:u w:val="single"/>
     </w:rPr>
   </w:style>
 </w:styles>
@@ -721,4 +2434,16 @@
   <a:objectDefaults/>
   <a:extraClrSchemeLst/>
 </a:theme>
+</file>
+
+<file path=customXml/item1.xml><?xml version="1.0" encoding="utf-8"?>
+<b:Sources xmlns:b="http://schemas.openxmlformats.org/officeDocument/2006/bibliography" xmlns="http://schemas.openxmlformats.org/officeDocument/2006/bibliography" SelectedStyle="\APA.XSL" StyleName="APA Fifth Edition"/>
+</file>
+
+<file path=customXml/itemProps1.xml><?xml version="1.0" encoding="utf-8"?>
+<ds:datastoreItem xmlns:ds="http://schemas.openxmlformats.org/officeDocument/2006/customXml" ds:itemID="{A85CEA2E-7B12-4CFA-9061-6F446829535F}">
+  <ds:schemaRefs>
+    <ds:schemaRef ds:uri="http://schemas.openxmlformats.org/officeDocument/2006/bibliography"/>
+  </ds:schemaRefs>
+</ds:datastoreItem>
 </file>
</xml_diff>